<commit_message>
Inhaltsverzeichnis und Kurzbeschreibung in die Dokumentation eingetragen und Typo in Projektvorbereitung geändert
</commit_message>
<xml_diff>
--- a/Projektvorbereitung.docx
+++ b/Projektvorbereitung.docx
@@ -13,6 +13,7 @@
       <w:r>
         <w:t xml:space="preserve">: </w:t>
       </w:r>
+      <w:proofErr w:type="spellStart"/>
       <w:r>
         <w:t>Pre</w:t>
       </w:r>
@@ -25,6 +26,7 @@
       <w:r>
         <w:t>Log</w:t>
       </w:r>
+      <w:proofErr w:type="spellEnd"/>
       <w:r>
         <w:t xml:space="preserve"> Sport</w:t>
       </w:r>
@@ -50,6 +52,9 @@
         <w:t>für Sportverein</w:t>
       </w:r>
       <w:r>
+        <w:t>e</w:t>
+      </w:r>
+      <w:r>
         <w:t xml:space="preserve"> zur Unterstützung </w:t>
       </w:r>
       <w:r>
@@ -82,7 +87,7 @@
     </w:p>
     <w:p>
       <w:pPr>
-        <w:pStyle w:val="ListParagraph"/>
+        <w:pStyle w:val="Listenabsatz"/>
         <w:numPr>
           <w:ilvl w:val="0"/>
           <w:numId w:val="1"/>
@@ -102,7 +107,7 @@
     </w:p>
     <w:p>
       <w:pPr>
-        <w:pStyle w:val="ListParagraph"/>
+        <w:pStyle w:val="Listenabsatz"/>
         <w:numPr>
           <w:ilvl w:val="1"/>
           <w:numId w:val="1"/>
@@ -123,7 +128,7 @@
     </w:p>
     <w:p>
       <w:pPr>
-        <w:pStyle w:val="ListParagraph"/>
+        <w:pStyle w:val="Listenabsatz"/>
         <w:numPr>
           <w:ilvl w:val="1"/>
           <w:numId w:val="1"/>
@@ -141,7 +146,7 @@
     </w:p>
     <w:p>
       <w:pPr>
-        <w:pStyle w:val="ListParagraph"/>
+        <w:pStyle w:val="Listenabsatz"/>
         <w:numPr>
           <w:ilvl w:val="1"/>
           <w:numId w:val="1"/>
@@ -168,7 +173,7 @@
     </w:p>
     <w:p>
       <w:pPr>
-        <w:pStyle w:val="ListParagraph"/>
+        <w:pStyle w:val="Listenabsatz"/>
         <w:numPr>
           <w:ilvl w:val="2"/>
           <w:numId w:val="1"/>
@@ -216,7 +221,7 @@
     </w:p>
     <w:p>
       <w:pPr>
-        <w:pStyle w:val="ListParagraph"/>
+        <w:pStyle w:val="Listenabsatz"/>
         <w:numPr>
           <w:ilvl w:val="0"/>
           <w:numId w:val="1"/>
@@ -231,7 +236,7 @@
     </w:p>
     <w:p>
       <w:pPr>
-        <w:pStyle w:val="ListParagraph"/>
+        <w:pStyle w:val="Listenabsatz"/>
         <w:numPr>
           <w:ilvl w:val="1"/>
           <w:numId w:val="1"/>
@@ -246,7 +251,7 @@
     </w:p>
     <w:p>
       <w:pPr>
-        <w:pStyle w:val="ListParagraph"/>
+        <w:pStyle w:val="Listenabsatz"/>
         <w:numPr>
           <w:ilvl w:val="2"/>
           <w:numId w:val="1"/>
@@ -282,7 +287,7 @@
     </w:p>
     <w:p>
       <w:pPr>
-        <w:pStyle w:val="ListParagraph"/>
+        <w:pStyle w:val="Listenabsatz"/>
         <w:numPr>
           <w:ilvl w:val="2"/>
           <w:numId w:val="1"/>
@@ -306,7 +311,7 @@
     </w:p>
     <w:p>
       <w:pPr>
-        <w:pStyle w:val="ListParagraph"/>
+        <w:pStyle w:val="Listenabsatz"/>
         <w:numPr>
           <w:ilvl w:val="3"/>
           <w:numId w:val="4"/>
@@ -318,7 +323,7 @@
     </w:p>
     <w:p>
       <w:pPr>
-        <w:pStyle w:val="ListParagraph"/>
+        <w:pStyle w:val="Listenabsatz"/>
         <w:numPr>
           <w:ilvl w:val="3"/>
           <w:numId w:val="4"/>
@@ -330,7 +335,7 @@
     </w:p>
     <w:p>
       <w:pPr>
-        <w:pStyle w:val="ListParagraph"/>
+        <w:pStyle w:val="Listenabsatz"/>
         <w:numPr>
           <w:ilvl w:val="0"/>
           <w:numId w:val="1"/>
@@ -345,7 +350,7 @@
     </w:p>
     <w:p>
       <w:pPr>
-        <w:pStyle w:val="ListParagraph"/>
+        <w:pStyle w:val="Listenabsatz"/>
         <w:numPr>
           <w:ilvl w:val="0"/>
           <w:numId w:val="1"/>
@@ -373,181 +378,31 @@
         </w:rPr>
         <w:t>Nice-</w:t>
       </w:r>
+      <w:proofErr w:type="spellStart"/>
       <w:r>
         <w:rPr>
           <w:b/>
           <w:bCs/>
         </w:rPr>
-        <w:t>To-Haves:</w:t>
-      </w:r>
-    </w:p>
-    <w:p>
-      <w:pPr>
-        <w:pStyle w:val="ListParagraph"/>
-        <w:numPr>
-          <w:ilvl w:val="0"/>
-          <w:numId w:val="2"/>
-        </w:numPr>
-      </w:pPr>
-      <w:r>
-        <w:t>Notizfeld</w:t>
-      </w:r>
-      <w:r>
-        <w:t xml:space="preserve"> bei Anwesenheitsliste</w:t>
-      </w:r>
-    </w:p>
-    <w:p>
-      <w:pPr>
-        <w:pStyle w:val="ListParagraph"/>
-        <w:numPr>
-          <w:ilvl w:val="1"/>
-          <w:numId w:val="2"/>
-        </w:numPr>
-      </w:pPr>
-      <w:r>
-        <w:t>Vorbereitung für Training</w:t>
-      </w:r>
-    </w:p>
-    <w:p>
-      <w:pPr>
-        <w:pStyle w:val="ListParagraph"/>
-        <w:numPr>
-          <w:ilvl w:val="1"/>
-          <w:numId w:val="2"/>
-        </w:numPr>
-      </w:pPr>
-      <w:r>
-        <w:t>Andere Notizen</w:t>
-      </w:r>
-    </w:p>
-    <w:p>
-      <w:pPr>
-        <w:pStyle w:val="ListParagraph"/>
-        <w:numPr>
-          <w:ilvl w:val="0"/>
-          <w:numId w:val="2"/>
-        </w:numPr>
-      </w:pPr>
-      <w:r>
-        <w:t>Zufallsgenerator für Aufwärmübungen/Spiele</w:t>
-      </w:r>
-    </w:p>
-    <w:p>
-      <w:pPr>
-        <w:pStyle w:val="ListParagraph"/>
-        <w:numPr>
-          <w:ilvl w:val="0"/>
-          <w:numId w:val="2"/>
-        </w:numPr>
-      </w:pPr>
-      <w:r>
-        <w:t xml:space="preserve">Namen der </w:t>
-      </w:r>
-      <w:proofErr w:type="gramStart"/>
-      <w:r>
-        <w:t>Personen</w:t>
-      </w:r>
-      <w:proofErr w:type="gramEnd"/>
-      <w:r>
-        <w:t xml:space="preserve"> die man zu einer Trainingsgruppe hinzufügen </w:t>
-      </w:r>
-      <w:proofErr w:type="gramStart"/>
-      <w:r>
-        <w:t>kann</w:t>
-      </w:r>
-      <w:proofErr w:type="gramEnd"/>
-      <w:r>
-        <w:t xml:space="preserve"> alphabetisch sortieren.</w:t>
-      </w:r>
-    </w:p>
-    <w:p>
-      <w:pPr>
-        <w:pStyle w:val="ListParagraph"/>
-        <w:numPr>
-          <w:ilvl w:val="0"/>
-          <w:numId w:val="2"/>
-        </w:numPr>
-      </w:pPr>
-      <w:r>
-        <w:t>Zusätzliche Daten eingeben z.B.: Telefonnummer, etc.</w:t>
-      </w:r>
-    </w:p>
-    <w:p>
-      <w:pPr>
-        <w:pStyle w:val="ListParagraph"/>
-        <w:numPr>
-          <w:ilvl w:val="0"/>
-          <w:numId w:val="2"/>
-        </w:numPr>
-      </w:pPr>
-      <w:r>
-        <w:t>Timer</w:t>
-      </w:r>
-      <w:r>
-        <w:t xml:space="preserve"> / Stoppuhr</w:t>
-      </w:r>
-    </w:p>
-    <w:p>
-      <w:pPr>
-        <w:pStyle w:val="ListParagraph"/>
-        <w:numPr>
-          <w:ilvl w:val="0"/>
-          <w:numId w:val="2"/>
-        </w:numPr>
-      </w:pPr>
-      <w:r>
-        <w:t>Suchleiste für Trainingsgruppe oder Datum</w:t>
-      </w:r>
-    </w:p>
-    <w:p>
-      <w:pPr>
-        <w:pStyle w:val="ListParagraph"/>
-        <w:numPr>
-          <w:ilvl w:val="0"/>
-          <w:numId w:val="2"/>
-        </w:numPr>
-      </w:pPr>
-      <w:r>
-        <w:t>Hintergrundfarbe verändern</w:t>
-      </w:r>
-    </w:p>
-    <w:p>
-      <w:pPr>
-        <w:pStyle w:val="ListParagraph"/>
-        <w:numPr>
-          <w:ilvl w:val="0"/>
-          <w:numId w:val="2"/>
-        </w:numPr>
-      </w:pPr>
-      <w:r>
-        <w:t>(</w:t>
-      </w:r>
-      <w:r>
-        <w:t>Button mit Menüleiste</w:t>
-      </w:r>
-      <w:r>
-        <w:t xml:space="preserve"> (Home usw.)</w:t>
-      </w:r>
-      <w:r>
-        <w:t>)</w:t>
-      </w:r>
-    </w:p>
-    <w:p/>
-    <w:p/>
-    <w:p/>
-    <w:p>
-      <w:pPr>
+        <w:t>To</w:t>
+      </w:r>
+      <w:proofErr w:type="spellEnd"/>
+      <w:r>
         <w:rPr>
           <w:b/>
           <w:bCs/>
         </w:rPr>
-      </w:pPr>
+        <w:t>-</w:t>
+      </w:r>
+      <w:proofErr w:type="spellStart"/>
       <w:r>
         <w:rPr>
           <w:b/>
+          <w:bCs/>
         </w:rPr>
-        <w:t>Grobe Arbeitsteilung</w:t>
-      </w:r>
+        <w:t>Haves</w:t>
+      </w:r>
+      <w:proofErr w:type="spellEnd"/>
       <w:r>
         <w:rPr>
           <w:b/>
@@ -558,6 +413,165 @@
     </w:p>
     <w:p>
       <w:pPr>
+        <w:pStyle w:val="Listenabsatz"/>
+        <w:numPr>
+          <w:ilvl w:val="0"/>
+          <w:numId w:val="2"/>
+        </w:numPr>
+      </w:pPr>
+      <w:r>
+        <w:t>Notizfeld</w:t>
+      </w:r>
+      <w:r>
+        <w:t xml:space="preserve"> bei Anwesenheitsliste</w:t>
+      </w:r>
+    </w:p>
+    <w:p>
+      <w:pPr>
+        <w:pStyle w:val="Listenabsatz"/>
+        <w:numPr>
+          <w:ilvl w:val="1"/>
+          <w:numId w:val="2"/>
+        </w:numPr>
+      </w:pPr>
+      <w:r>
+        <w:t>Vorbereitung für Training</w:t>
+      </w:r>
+    </w:p>
+    <w:p>
+      <w:pPr>
+        <w:pStyle w:val="Listenabsatz"/>
+        <w:numPr>
+          <w:ilvl w:val="1"/>
+          <w:numId w:val="2"/>
+        </w:numPr>
+      </w:pPr>
+      <w:r>
+        <w:t>Andere Notizen</w:t>
+      </w:r>
+    </w:p>
+    <w:p>
+      <w:pPr>
+        <w:pStyle w:val="Listenabsatz"/>
+        <w:numPr>
+          <w:ilvl w:val="0"/>
+          <w:numId w:val="2"/>
+        </w:numPr>
+      </w:pPr>
+      <w:r>
+        <w:t>Zufallsgenerator für Aufwärmübungen/Spiele</w:t>
+      </w:r>
+    </w:p>
+    <w:p>
+      <w:pPr>
+        <w:pStyle w:val="Listenabsatz"/>
+        <w:numPr>
+          <w:ilvl w:val="0"/>
+          <w:numId w:val="2"/>
+        </w:numPr>
+      </w:pPr>
+      <w:r>
+        <w:t>Namen der Personen die man zu einer Trainingsgruppe hinzufügen kann alphabetisch sortieren.</w:t>
+      </w:r>
+    </w:p>
+    <w:p>
+      <w:pPr>
+        <w:pStyle w:val="Listenabsatz"/>
+        <w:numPr>
+          <w:ilvl w:val="0"/>
+          <w:numId w:val="2"/>
+        </w:numPr>
+      </w:pPr>
+      <w:r>
+        <w:t>Zusätzliche Daten eingeben z.B.: Telefonnummer, etc.</w:t>
+      </w:r>
+    </w:p>
+    <w:p>
+      <w:pPr>
+        <w:pStyle w:val="Listenabsatz"/>
+        <w:numPr>
+          <w:ilvl w:val="0"/>
+          <w:numId w:val="2"/>
+        </w:numPr>
+      </w:pPr>
+      <w:r>
+        <w:t>Timer</w:t>
+      </w:r>
+      <w:r>
+        <w:t xml:space="preserve"> / Stoppuhr</w:t>
+      </w:r>
+    </w:p>
+    <w:p>
+      <w:pPr>
+        <w:pStyle w:val="Listenabsatz"/>
+        <w:numPr>
+          <w:ilvl w:val="0"/>
+          <w:numId w:val="2"/>
+        </w:numPr>
+      </w:pPr>
+      <w:r>
+        <w:t>Suchleiste für Trainingsgruppe oder Datum</w:t>
+      </w:r>
+    </w:p>
+    <w:p>
+      <w:pPr>
+        <w:pStyle w:val="Listenabsatz"/>
+        <w:numPr>
+          <w:ilvl w:val="0"/>
+          <w:numId w:val="2"/>
+        </w:numPr>
+      </w:pPr>
+      <w:r>
+        <w:t>Hintergrundfarbe verändern</w:t>
+      </w:r>
+    </w:p>
+    <w:p>
+      <w:pPr>
+        <w:pStyle w:val="Listenabsatz"/>
+        <w:numPr>
+          <w:ilvl w:val="0"/>
+          <w:numId w:val="2"/>
+        </w:numPr>
+      </w:pPr>
+      <w:r>
+        <w:t>(</w:t>
+      </w:r>
+      <w:r>
+        <w:t>Button mit Menüleiste</w:t>
+      </w:r>
+      <w:r>
+        <w:t xml:space="preserve"> (Home usw.)</w:t>
+      </w:r>
+      <w:r>
+        <w:t>)</w:t>
+      </w:r>
+    </w:p>
+    <w:p/>
+    <w:p/>
+    <w:p/>
+    <w:p>
+      <w:pPr>
+        <w:rPr>
+          <w:b/>
+          <w:bCs/>
+        </w:rPr>
+      </w:pPr>
+      <w:r>
+        <w:rPr>
+          <w:b/>
+        </w:rPr>
+        <w:t>Grobe Arbeitsteilung</w:t>
+      </w:r>
+      <w:r>
+        <w:rPr>
+          <w:b/>
+          <w:bCs/>
+        </w:rPr>
+        <w:t>:</w:t>
+      </w:r>
+    </w:p>
+    <w:p>
+      <w:pPr>
         <w:ind w:left="360"/>
       </w:pPr>
       <w:r>
@@ -575,7 +589,7 @@
     </w:p>
     <w:p>
       <w:pPr>
-        <w:pStyle w:val="ListParagraph"/>
+        <w:pStyle w:val="Listenabsatz"/>
         <w:numPr>
           <w:ilvl w:val="0"/>
           <w:numId w:val="5"/>
@@ -590,7 +604,7 @@
     </w:p>
     <w:p>
       <w:pPr>
-        <w:pStyle w:val="ListParagraph"/>
+        <w:pStyle w:val="Listenabsatz"/>
         <w:numPr>
           <w:ilvl w:val="0"/>
           <w:numId w:val="5"/>
@@ -611,7 +625,7 @@
     </w:p>
     <w:p>
       <w:pPr>
-        <w:pStyle w:val="ListParagraph"/>
+        <w:pStyle w:val="Listenabsatz"/>
         <w:numPr>
           <w:ilvl w:val="0"/>
           <w:numId w:val="5"/>
@@ -623,7 +637,7 @@
     </w:p>
     <w:p>
       <w:pPr>
-        <w:pStyle w:val="ListParagraph"/>
+        <w:pStyle w:val="Listenabsatz"/>
         <w:numPr>
           <w:ilvl w:val="0"/>
           <w:numId w:val="5"/>
@@ -1634,18 +1648,18 @@
     <w:lsdException w:name="Unresolved Mention" w:semiHidden="1" w:unhideWhenUsed="1"/>
     <w:lsdException w:name="Smart Link" w:semiHidden="1" w:unhideWhenUsed="1"/>
   </w:latentStyles>
-  <w:style w:type="paragraph" w:default="1" w:styleId="Normal">
+  <w:style w:type="paragraph" w:default="1" w:styleId="Standard">
     <w:name w:val="Normal"/>
     <w:qFormat/>
     <w:rPr>
       <w:lang w:val="de-AT"/>
     </w:rPr>
   </w:style>
-  <w:style w:type="paragraph" w:styleId="Heading1">
+  <w:style w:type="paragraph" w:styleId="berschrift1">
     <w:name w:val="heading 1"/>
-    <w:basedOn w:val="Normal"/>
-    <w:next w:val="Normal"/>
-    <w:link w:val="Heading1Char"/>
+    <w:basedOn w:val="Standard"/>
+    <w:next w:val="Standard"/>
+    <w:link w:val="berschrift1Zchn"/>
     <w:uiPriority w:val="9"/>
     <w:qFormat/>
     <w:rsid w:val="006D0A6C"/>
@@ -1662,11 +1676,11 @@
       <w:szCs w:val="40"/>
     </w:rPr>
   </w:style>
-  <w:style w:type="paragraph" w:styleId="Heading2">
+  <w:style w:type="paragraph" w:styleId="berschrift2">
     <w:name w:val="heading 2"/>
-    <w:basedOn w:val="Normal"/>
-    <w:next w:val="Normal"/>
-    <w:link w:val="Heading2Char"/>
+    <w:basedOn w:val="Standard"/>
+    <w:next w:val="Standard"/>
+    <w:link w:val="berschrift2Zchn"/>
     <w:uiPriority w:val="9"/>
     <w:semiHidden/>
     <w:unhideWhenUsed/>
@@ -1685,11 +1699,11 @@
       <w:szCs w:val="32"/>
     </w:rPr>
   </w:style>
-  <w:style w:type="paragraph" w:styleId="Heading3">
+  <w:style w:type="paragraph" w:styleId="berschrift3">
     <w:name w:val="heading 3"/>
-    <w:basedOn w:val="Normal"/>
-    <w:next w:val="Normal"/>
-    <w:link w:val="Heading3Char"/>
+    <w:basedOn w:val="Standard"/>
+    <w:next w:val="Standard"/>
+    <w:link w:val="berschrift3Zchn"/>
     <w:uiPriority w:val="9"/>
     <w:semiHidden/>
     <w:unhideWhenUsed/>
@@ -1708,11 +1722,11 @@
       <w:szCs w:val="28"/>
     </w:rPr>
   </w:style>
-  <w:style w:type="paragraph" w:styleId="Heading4">
+  <w:style w:type="paragraph" w:styleId="berschrift4">
     <w:name w:val="heading 4"/>
-    <w:basedOn w:val="Normal"/>
-    <w:next w:val="Normal"/>
-    <w:link w:val="Heading4Char"/>
+    <w:basedOn w:val="Standard"/>
+    <w:next w:val="Standard"/>
+    <w:link w:val="berschrift4Zchn"/>
     <w:uiPriority w:val="9"/>
     <w:semiHidden/>
     <w:unhideWhenUsed/>
@@ -1731,11 +1745,11 @@
       <w:color w:val="0F4761" w:themeColor="accent1" w:themeShade="BF"/>
     </w:rPr>
   </w:style>
-  <w:style w:type="paragraph" w:styleId="Heading5">
+  <w:style w:type="paragraph" w:styleId="berschrift5">
     <w:name w:val="heading 5"/>
-    <w:basedOn w:val="Normal"/>
-    <w:next w:val="Normal"/>
-    <w:link w:val="Heading5Char"/>
+    <w:basedOn w:val="Standard"/>
+    <w:next w:val="Standard"/>
+    <w:link w:val="berschrift5Zchn"/>
     <w:uiPriority w:val="9"/>
     <w:semiHidden/>
     <w:unhideWhenUsed/>
@@ -1752,11 +1766,11 @@
       <w:color w:val="0F4761" w:themeColor="accent1" w:themeShade="BF"/>
     </w:rPr>
   </w:style>
-  <w:style w:type="paragraph" w:styleId="Heading6">
+  <w:style w:type="paragraph" w:styleId="berschrift6">
     <w:name w:val="heading 6"/>
-    <w:basedOn w:val="Normal"/>
-    <w:next w:val="Normal"/>
-    <w:link w:val="Heading6Char"/>
+    <w:basedOn w:val="Standard"/>
+    <w:next w:val="Standard"/>
+    <w:link w:val="berschrift6Zchn"/>
     <w:uiPriority w:val="9"/>
     <w:semiHidden/>
     <w:unhideWhenUsed/>
@@ -1775,11 +1789,11 @@
       <w:color w:val="595959" w:themeColor="text1" w:themeTint="A6"/>
     </w:rPr>
   </w:style>
-  <w:style w:type="paragraph" w:styleId="Heading7">
+  <w:style w:type="paragraph" w:styleId="berschrift7">
     <w:name w:val="heading 7"/>
-    <w:basedOn w:val="Normal"/>
-    <w:next w:val="Normal"/>
-    <w:link w:val="Heading7Char"/>
+    <w:basedOn w:val="Standard"/>
+    <w:next w:val="Standard"/>
+    <w:link w:val="berschrift7Zchn"/>
     <w:uiPriority w:val="9"/>
     <w:semiHidden/>
     <w:unhideWhenUsed/>
@@ -1796,11 +1810,11 @@
       <w:color w:val="595959" w:themeColor="text1" w:themeTint="A6"/>
     </w:rPr>
   </w:style>
-  <w:style w:type="paragraph" w:styleId="Heading8">
+  <w:style w:type="paragraph" w:styleId="berschrift8">
     <w:name w:val="heading 8"/>
-    <w:basedOn w:val="Normal"/>
-    <w:next w:val="Normal"/>
-    <w:link w:val="Heading8Char"/>
+    <w:basedOn w:val="Standard"/>
+    <w:next w:val="Standard"/>
+    <w:link w:val="berschrift8Zchn"/>
     <w:uiPriority w:val="9"/>
     <w:semiHidden/>
     <w:unhideWhenUsed/>
@@ -1819,11 +1833,11 @@
       <w:color w:val="272727" w:themeColor="text1" w:themeTint="D8"/>
     </w:rPr>
   </w:style>
-  <w:style w:type="paragraph" w:styleId="Heading9">
+  <w:style w:type="paragraph" w:styleId="berschrift9">
     <w:name w:val="heading 9"/>
-    <w:basedOn w:val="Normal"/>
-    <w:next w:val="Normal"/>
-    <w:link w:val="Heading9Char"/>
+    <w:basedOn w:val="Standard"/>
+    <w:next w:val="Standard"/>
+    <w:link w:val="berschrift9Zchn"/>
     <w:uiPriority w:val="9"/>
     <w:semiHidden/>
     <w:unhideWhenUsed/>
@@ -1840,13 +1854,13 @@
       <w:color w:val="272727" w:themeColor="text1" w:themeTint="D8"/>
     </w:rPr>
   </w:style>
-  <w:style w:type="character" w:default="1" w:styleId="DefaultParagraphFont">
+  <w:style w:type="character" w:default="1" w:styleId="Absatz-Standardschriftart">
     <w:name w:val="Default Paragraph Font"/>
     <w:uiPriority w:val="1"/>
     <w:semiHidden/>
     <w:unhideWhenUsed/>
   </w:style>
-  <w:style w:type="table" w:default="1" w:styleId="TableNormal">
+  <w:style w:type="table" w:default="1" w:styleId="NormaleTabelle">
     <w:name w:val="Normal Table"/>
     <w:uiPriority w:val="99"/>
     <w:semiHidden/>
@@ -1861,16 +1875,16 @@
       </w:tblCellMar>
     </w:tblPr>
   </w:style>
-  <w:style w:type="numbering" w:default="1" w:styleId="NoList">
+  <w:style w:type="numbering" w:default="1" w:styleId="KeineListe">
     <w:name w:val="No List"/>
     <w:uiPriority w:val="99"/>
     <w:semiHidden/>
     <w:unhideWhenUsed/>
   </w:style>
-  <w:style w:type="character" w:customStyle="1" w:styleId="Heading1Char">
-    <w:name w:val="Heading 1 Char"/>
-    <w:basedOn w:val="DefaultParagraphFont"/>
-    <w:link w:val="Heading1"/>
+  <w:style w:type="character" w:customStyle="1" w:styleId="berschrift1Zchn">
+    <w:name w:val="Überschrift 1 Zchn"/>
+    <w:basedOn w:val="Absatz-Standardschriftart"/>
+    <w:link w:val="berschrift1"/>
     <w:uiPriority w:val="9"/>
     <w:rsid w:val="006D0A6C"/>
     <w:rPr>
@@ -1881,10 +1895,10 @@
       <w:lang w:val="de-AT"/>
     </w:rPr>
   </w:style>
-  <w:style w:type="character" w:customStyle="1" w:styleId="Heading2Char">
-    <w:name w:val="Heading 2 Char"/>
-    <w:basedOn w:val="DefaultParagraphFont"/>
-    <w:link w:val="Heading2"/>
+  <w:style w:type="character" w:customStyle="1" w:styleId="berschrift2Zchn">
+    <w:name w:val="Überschrift 2 Zchn"/>
+    <w:basedOn w:val="Absatz-Standardschriftart"/>
+    <w:link w:val="berschrift2"/>
     <w:uiPriority w:val="9"/>
     <w:semiHidden/>
     <w:rsid w:val="006D0A6C"/>
@@ -1896,10 +1910,10 @@
       <w:lang w:val="de-AT"/>
     </w:rPr>
   </w:style>
-  <w:style w:type="character" w:customStyle="1" w:styleId="Heading3Char">
-    <w:name w:val="Heading 3 Char"/>
-    <w:basedOn w:val="DefaultParagraphFont"/>
-    <w:link w:val="Heading3"/>
+  <w:style w:type="character" w:customStyle="1" w:styleId="berschrift3Zchn">
+    <w:name w:val="Überschrift 3 Zchn"/>
+    <w:basedOn w:val="Absatz-Standardschriftart"/>
+    <w:link w:val="berschrift3"/>
     <w:uiPriority w:val="9"/>
     <w:semiHidden/>
     <w:rsid w:val="006D0A6C"/>
@@ -1911,10 +1925,10 @@
       <w:lang w:val="de-AT"/>
     </w:rPr>
   </w:style>
-  <w:style w:type="character" w:customStyle="1" w:styleId="Heading4Char">
-    <w:name w:val="Heading 4 Char"/>
-    <w:basedOn w:val="DefaultParagraphFont"/>
-    <w:link w:val="Heading4"/>
+  <w:style w:type="character" w:customStyle="1" w:styleId="berschrift4Zchn">
+    <w:name w:val="Überschrift 4 Zchn"/>
+    <w:basedOn w:val="Absatz-Standardschriftart"/>
+    <w:link w:val="berschrift4"/>
     <w:uiPriority w:val="9"/>
     <w:semiHidden/>
     <w:rsid w:val="006D0A6C"/>
@@ -1926,10 +1940,10 @@
       <w:lang w:val="de-AT"/>
     </w:rPr>
   </w:style>
-  <w:style w:type="character" w:customStyle="1" w:styleId="Heading5Char">
-    <w:name w:val="Heading 5 Char"/>
-    <w:basedOn w:val="DefaultParagraphFont"/>
-    <w:link w:val="Heading5"/>
+  <w:style w:type="character" w:customStyle="1" w:styleId="berschrift5Zchn">
+    <w:name w:val="Überschrift 5 Zchn"/>
+    <w:basedOn w:val="Absatz-Standardschriftart"/>
+    <w:link w:val="berschrift5"/>
     <w:uiPriority w:val="9"/>
     <w:semiHidden/>
     <w:rsid w:val="006D0A6C"/>
@@ -1939,10 +1953,10 @@
       <w:lang w:val="de-AT"/>
     </w:rPr>
   </w:style>
-  <w:style w:type="character" w:customStyle="1" w:styleId="Heading6Char">
-    <w:name w:val="Heading 6 Char"/>
-    <w:basedOn w:val="DefaultParagraphFont"/>
-    <w:link w:val="Heading6"/>
+  <w:style w:type="character" w:customStyle="1" w:styleId="berschrift6Zchn">
+    <w:name w:val="Überschrift 6 Zchn"/>
+    <w:basedOn w:val="Absatz-Standardschriftart"/>
+    <w:link w:val="berschrift6"/>
     <w:uiPriority w:val="9"/>
     <w:semiHidden/>
     <w:rsid w:val="006D0A6C"/>
@@ -1954,10 +1968,10 @@
       <w:lang w:val="de-AT"/>
     </w:rPr>
   </w:style>
-  <w:style w:type="character" w:customStyle="1" w:styleId="Heading7Char">
-    <w:name w:val="Heading 7 Char"/>
-    <w:basedOn w:val="DefaultParagraphFont"/>
-    <w:link w:val="Heading7"/>
+  <w:style w:type="character" w:customStyle="1" w:styleId="berschrift7Zchn">
+    <w:name w:val="Überschrift 7 Zchn"/>
+    <w:basedOn w:val="Absatz-Standardschriftart"/>
+    <w:link w:val="berschrift7"/>
     <w:uiPriority w:val="9"/>
     <w:semiHidden/>
     <w:rsid w:val="006D0A6C"/>
@@ -1967,10 +1981,10 @@
       <w:lang w:val="de-AT"/>
     </w:rPr>
   </w:style>
-  <w:style w:type="character" w:customStyle="1" w:styleId="Heading8Char">
-    <w:name w:val="Heading 8 Char"/>
-    <w:basedOn w:val="DefaultParagraphFont"/>
-    <w:link w:val="Heading8"/>
+  <w:style w:type="character" w:customStyle="1" w:styleId="berschrift8Zchn">
+    <w:name w:val="Überschrift 8 Zchn"/>
+    <w:basedOn w:val="Absatz-Standardschriftart"/>
+    <w:link w:val="berschrift8"/>
     <w:uiPriority w:val="9"/>
     <w:semiHidden/>
     <w:rsid w:val="006D0A6C"/>
@@ -1982,10 +1996,10 @@
       <w:lang w:val="de-AT"/>
     </w:rPr>
   </w:style>
-  <w:style w:type="character" w:customStyle="1" w:styleId="Heading9Char">
-    <w:name w:val="Heading 9 Char"/>
-    <w:basedOn w:val="DefaultParagraphFont"/>
-    <w:link w:val="Heading9"/>
+  <w:style w:type="character" w:customStyle="1" w:styleId="berschrift9Zchn">
+    <w:name w:val="Überschrift 9 Zchn"/>
+    <w:basedOn w:val="Absatz-Standardschriftart"/>
+    <w:link w:val="berschrift9"/>
     <w:uiPriority w:val="9"/>
     <w:semiHidden/>
     <w:rsid w:val="006D0A6C"/>
@@ -1995,11 +2009,11 @@
       <w:lang w:val="de-AT"/>
     </w:rPr>
   </w:style>
-  <w:style w:type="paragraph" w:styleId="Title">
+  <w:style w:type="paragraph" w:styleId="Titel">
     <w:name w:val="Title"/>
-    <w:basedOn w:val="Normal"/>
-    <w:next w:val="Normal"/>
-    <w:link w:val="TitleChar"/>
+    <w:basedOn w:val="Standard"/>
+    <w:next w:val="Standard"/>
+    <w:link w:val="TitelZchn"/>
     <w:uiPriority w:val="10"/>
     <w:qFormat/>
     <w:rsid w:val="006D0A6C"/>
@@ -2015,10 +2029,10 @@
       <w:szCs w:val="56"/>
     </w:rPr>
   </w:style>
-  <w:style w:type="character" w:customStyle="1" w:styleId="TitleChar">
-    <w:name w:val="Title Char"/>
-    <w:basedOn w:val="DefaultParagraphFont"/>
-    <w:link w:val="Title"/>
+  <w:style w:type="character" w:customStyle="1" w:styleId="TitelZchn">
+    <w:name w:val="Titel Zchn"/>
+    <w:basedOn w:val="Absatz-Standardschriftart"/>
+    <w:link w:val="Titel"/>
     <w:uiPriority w:val="10"/>
     <w:rsid w:val="006D0A6C"/>
     <w:rPr>
@@ -2030,11 +2044,11 @@
       <w:lang w:val="de-AT"/>
     </w:rPr>
   </w:style>
-  <w:style w:type="paragraph" w:styleId="Subtitle">
+  <w:style w:type="paragraph" w:styleId="Untertitel">
     <w:name w:val="Subtitle"/>
-    <w:basedOn w:val="Normal"/>
-    <w:next w:val="Normal"/>
-    <w:link w:val="SubtitleChar"/>
+    <w:basedOn w:val="Standard"/>
+    <w:next w:val="Standard"/>
+    <w:link w:val="UntertitelZchn"/>
     <w:uiPriority w:val="11"/>
     <w:qFormat/>
     <w:rsid w:val="006D0A6C"/>
@@ -2051,10 +2065,10 @@
       <w:szCs w:val="28"/>
     </w:rPr>
   </w:style>
-  <w:style w:type="character" w:customStyle="1" w:styleId="SubtitleChar">
-    <w:name w:val="Subtitle Char"/>
-    <w:basedOn w:val="DefaultParagraphFont"/>
-    <w:link w:val="Subtitle"/>
+  <w:style w:type="character" w:customStyle="1" w:styleId="UntertitelZchn">
+    <w:name w:val="Untertitel Zchn"/>
+    <w:basedOn w:val="Absatz-Standardschriftart"/>
+    <w:link w:val="Untertitel"/>
     <w:uiPriority w:val="11"/>
     <w:rsid w:val="006D0A6C"/>
     <w:rPr>
@@ -2066,11 +2080,11 @@
       <w:lang w:val="de-AT"/>
     </w:rPr>
   </w:style>
-  <w:style w:type="paragraph" w:styleId="Quote">
+  <w:style w:type="paragraph" w:styleId="Zitat">
     <w:name w:val="Quote"/>
-    <w:basedOn w:val="Normal"/>
-    <w:next w:val="Normal"/>
-    <w:link w:val="QuoteChar"/>
+    <w:basedOn w:val="Standard"/>
+    <w:next w:val="Standard"/>
+    <w:link w:val="ZitatZchn"/>
     <w:uiPriority w:val="29"/>
     <w:qFormat/>
     <w:rsid w:val="006D0A6C"/>
@@ -2084,10 +2098,10 @@
       <w:color w:val="404040" w:themeColor="text1" w:themeTint="BF"/>
     </w:rPr>
   </w:style>
-  <w:style w:type="character" w:customStyle="1" w:styleId="QuoteChar">
-    <w:name w:val="Quote Char"/>
-    <w:basedOn w:val="DefaultParagraphFont"/>
-    <w:link w:val="Quote"/>
+  <w:style w:type="character" w:customStyle="1" w:styleId="ZitatZchn">
+    <w:name w:val="Zitat Zchn"/>
+    <w:basedOn w:val="Absatz-Standardschriftart"/>
+    <w:link w:val="Zitat"/>
     <w:uiPriority w:val="29"/>
     <w:rsid w:val="006D0A6C"/>
     <w:rPr>
@@ -2097,9 +2111,9 @@
       <w:lang w:val="de-AT"/>
     </w:rPr>
   </w:style>
-  <w:style w:type="paragraph" w:styleId="ListParagraph">
+  <w:style w:type="paragraph" w:styleId="Listenabsatz">
     <w:name w:val="List Paragraph"/>
-    <w:basedOn w:val="Normal"/>
+    <w:basedOn w:val="Standard"/>
     <w:uiPriority w:val="34"/>
     <w:qFormat/>
     <w:rsid w:val="006D0A6C"/>
@@ -2108,9 +2122,9 @@
       <w:contextualSpacing/>
     </w:pPr>
   </w:style>
-  <w:style w:type="character" w:styleId="IntenseEmphasis">
+  <w:style w:type="character" w:styleId="IntensiveHervorhebung">
     <w:name w:val="Intense Emphasis"/>
-    <w:basedOn w:val="DefaultParagraphFont"/>
+    <w:basedOn w:val="Absatz-Standardschriftart"/>
     <w:uiPriority w:val="21"/>
     <w:qFormat/>
     <w:rsid w:val="006D0A6C"/>
@@ -2120,11 +2134,11 @@
       <w:color w:val="0F4761" w:themeColor="accent1" w:themeShade="BF"/>
     </w:rPr>
   </w:style>
-  <w:style w:type="paragraph" w:styleId="IntenseQuote">
+  <w:style w:type="paragraph" w:styleId="IntensivesZitat">
     <w:name w:val="Intense Quote"/>
-    <w:basedOn w:val="Normal"/>
-    <w:next w:val="Normal"/>
-    <w:link w:val="IntenseQuoteChar"/>
+    <w:basedOn w:val="Standard"/>
+    <w:next w:val="Standard"/>
+    <w:link w:val="IntensivesZitatZchn"/>
     <w:uiPriority w:val="30"/>
     <w:qFormat/>
     <w:rsid w:val="006D0A6C"/>
@@ -2143,10 +2157,10 @@
       <w:color w:val="0F4761" w:themeColor="accent1" w:themeShade="BF"/>
     </w:rPr>
   </w:style>
-  <w:style w:type="character" w:customStyle="1" w:styleId="IntenseQuoteChar">
-    <w:name w:val="Intense Quote Char"/>
-    <w:basedOn w:val="DefaultParagraphFont"/>
-    <w:link w:val="IntenseQuote"/>
+  <w:style w:type="character" w:customStyle="1" w:styleId="IntensivesZitatZchn">
+    <w:name w:val="Intensives Zitat Zchn"/>
+    <w:basedOn w:val="Absatz-Standardschriftart"/>
+    <w:link w:val="IntensivesZitat"/>
     <w:uiPriority w:val="30"/>
     <w:rsid w:val="006D0A6C"/>
     <w:rPr>
@@ -2156,9 +2170,9 @@
       <w:lang w:val="de-AT"/>
     </w:rPr>
   </w:style>
-  <w:style w:type="character" w:styleId="IntenseReference">
+  <w:style w:type="character" w:styleId="IntensiverVerweis">
     <w:name w:val="Intense Reference"/>
-    <w:basedOn w:val="DefaultParagraphFont"/>
+    <w:basedOn w:val="Absatz-Standardschriftart"/>
     <w:uiPriority w:val="32"/>
     <w:qFormat/>
     <w:rsid w:val="006D0A6C"/>

</xml_diff>

<commit_message>
Beim OK-Button habe ich noch titel, enddatum, anfangsdatum, trainingsgruppe hinzugefügt.
</commit_message>
<xml_diff>
--- a/Projektvorbereitung.docx
+++ b/Projektvorbereitung.docx
@@ -13,6 +13,7 @@
       <w:r>
         <w:t xml:space="preserve">: </w:t>
       </w:r>
+      <w:proofErr w:type="spellStart"/>
       <w:r>
         <w:t>Pre</w:t>
       </w:r>
@@ -25,6 +26,7 @@
       <w:r>
         <w:t>Log</w:t>
       </w:r>
+      <w:proofErr w:type="spellEnd"/>
       <w:r>
         <w:t xml:space="preserve"> Sport</w:t>
       </w:r>
@@ -379,12 +381,37 @@
         </w:rPr>
         <w:t>Nice-</w:t>
       </w:r>
+      <w:proofErr w:type="spellStart"/>
       <w:r>
         <w:rPr>
           <w:b/>
           <w:bCs/>
         </w:rPr>
-        <w:t>To-Haves:</w:t>
+        <w:t>To</w:t>
+      </w:r>
+      <w:proofErr w:type="spellEnd"/>
+      <w:r>
+        <w:rPr>
+          <w:b/>
+          <w:bCs/>
+        </w:rPr>
+        <w:t>-</w:t>
+      </w:r>
+      <w:proofErr w:type="spellStart"/>
+      <w:r>
+        <w:rPr>
+          <w:b/>
+          <w:bCs/>
+        </w:rPr>
+        <w:t>Haves</w:t>
+      </w:r>
+      <w:proofErr w:type="spellEnd"/>
+      <w:r>
+        <w:rPr>
+          <w:b/>
+          <w:bCs/>
+        </w:rPr>
+        <w:t>:</w:t>
       </w:r>
     </w:p>
     <w:p>
@@ -470,9 +497,11 @@
           <w:numId w:val="2"/>
         </w:numPr>
       </w:pPr>
+      <w:proofErr w:type="spellStart"/>
       <w:r>
         <w:t>Timer</w:t>
       </w:r>
+      <w:proofErr w:type="spellEnd"/>
       <w:r>
         <w:t xml:space="preserve"> / Stoppuhr</w:t>
       </w:r>

</xml_diff>